<commit_message>
finished the second homework
</commit_message>
<xml_diff>
--- a/计科1703-2017040334-孟铃翔.docx
+++ b/计科1703-2017040334-孟铃翔.docx
@@ -222,9 +222,6 @@
       <w:pPr>
         <w:pStyle w:val="a3"/>
         <w:ind w:left="780" w:firstLineChars="0" w:firstLine="0"/>
-        <w:rPr>
-          <w:rFonts w:hint="eastAsia"/>
-        </w:rPr>
       </w:pPr>
       <w:r>
         <w:rPr>
@@ -489,11 +486,6 @@
       </w:r>
     </w:p>
     <w:p>
-      <w:pPr>
-        <w:rPr>
-          <w:rFonts w:hint="eastAsia"/>
-        </w:rPr>
-      </w:pPr>
       <w:r>
         <w:tab/>
       </w:r>
@@ -547,6 +539,712 @@
           </wp:inline>
         </w:drawing>
       </w:r>
+    </w:p>
+    <w:p>
+      <w:pPr>
+        <w:pStyle w:val="a3"/>
+        <w:numPr>
+          <w:ilvl w:val="0"/>
+          <w:numId w:val="1"/>
+        </w:numPr>
+        <w:ind w:firstLineChars="0"/>
+      </w:pPr>
+      <w:r>
+        <w:rPr>
+          <w:rFonts w:hint="eastAsia"/>
+        </w:rPr>
+        <w:t>六边形的扫描线填充算法</w:t>
+      </w:r>
+    </w:p>
+    <w:p>
+      <w:pPr>
+        <w:pStyle w:val="a3"/>
+        <w:numPr>
+          <w:ilvl w:val="0"/>
+          <w:numId w:val="3"/>
+        </w:numPr>
+        <w:ind w:firstLineChars="0"/>
+      </w:pPr>
+      <w:r>
+        <w:rPr>
+          <w:rFonts w:hint="eastAsia"/>
+        </w:rPr>
+        <w:t>编程语言：python</w:t>
+      </w:r>
+    </w:p>
+    <w:p>
+      <w:pPr>
+        <w:pStyle w:val="a3"/>
+        <w:numPr>
+          <w:ilvl w:val="0"/>
+          <w:numId w:val="3"/>
+        </w:numPr>
+        <w:ind w:firstLineChars="0"/>
+      </w:pPr>
+      <w:r>
+        <w:rPr>
+          <w:rFonts w:hint="eastAsia"/>
+        </w:rPr>
+        <w:t>输入：按顺序输入六边形的六个顶点</w:t>
+      </w:r>
+    </w:p>
+    <w:p>
+      <w:pPr>
+        <w:pStyle w:val="a3"/>
+        <w:numPr>
+          <w:ilvl w:val="0"/>
+          <w:numId w:val="3"/>
+        </w:numPr>
+        <w:ind w:firstLineChars="0"/>
+      </w:pPr>
+      <w:r>
+        <w:rPr>
+          <w:rFonts w:hint="eastAsia"/>
+        </w:rPr>
+        <w:t>输出：填充好的六边形</w:t>
+      </w:r>
+    </w:p>
+    <w:p>
+      <w:pPr>
+        <w:pStyle w:val="a3"/>
+        <w:numPr>
+          <w:ilvl w:val="0"/>
+          <w:numId w:val="3"/>
+        </w:numPr>
+        <w:ind w:firstLineChars="0"/>
+      </w:pPr>
+      <w:r>
+        <w:rPr>
+          <w:rFonts w:hint="eastAsia"/>
+        </w:rPr>
+        <w:t>代码截图：</w:t>
+      </w:r>
+    </w:p>
+    <w:p>
+      <w:pPr>
+        <w:pStyle w:val="a3"/>
+        <w:ind w:left="780" w:firstLineChars="0" w:firstLine="0"/>
+      </w:pPr>
+      <w:r>
+        <w:rPr>
+          <w:rFonts w:hint="eastAsia"/>
+        </w:rPr>
+        <w:t>（1）、画图函数</w:t>
+      </w:r>
+    </w:p>
+    <w:p>
+      <w:pPr>
+        <w:pStyle w:val="a3"/>
+        <w:ind w:left="780" w:firstLineChars="0" w:firstLine="0"/>
+      </w:pPr>
+      <w:r>
+        <w:rPr>
+          <w:rFonts w:hint="eastAsia"/>
+          <w:noProof/>
+        </w:rPr>
+        <w:lastRenderedPageBreak/>
+        <w:drawing>
+          <wp:inline distT="0" distB="0" distL="0" distR="0" wp14:anchorId="1A9F08AB" wp14:editId="14227A57">
+            <wp:extent cx="1552792" cy="714475"/>
+            <wp:effectExtent l="0" t="0" r="9525" b="9525"/>
+            <wp:docPr id="6" name="图片 6"/>
+            <wp:cNvGraphicFramePr>
+              <a:graphicFrameLocks xmlns:a="http://schemas.openxmlformats.org/drawingml/2006/main" noChangeAspect="1"/>
+            </wp:cNvGraphicFramePr>
+            <a:graphic xmlns:a="http://schemas.openxmlformats.org/drawingml/2006/main">
+              <a:graphicData uri="http://schemas.openxmlformats.org/drawingml/2006/picture">
+                <pic:pic xmlns:pic="http://schemas.openxmlformats.org/drawingml/2006/picture">
+                  <pic:nvPicPr>
+                    <pic:cNvPr id="6" name="17CC15B.tmp"/>
+                    <pic:cNvPicPr/>
+                  </pic:nvPicPr>
+                  <pic:blipFill>
+                    <a:blip r:embed="rId12">
+                      <a:extLst>
+                        <a:ext uri="{28A0092B-C50C-407E-A947-70E740481C1C}">
+                          <a14:useLocalDpi xmlns:a14="http://schemas.microsoft.com/office/drawing/2010/main" val="0"/>
+                        </a:ext>
+                      </a:extLst>
+                    </a:blip>
+                    <a:stretch>
+                      <a:fillRect/>
+                    </a:stretch>
+                  </pic:blipFill>
+                  <pic:spPr>
+                    <a:xfrm>
+                      <a:off x="0" y="0"/>
+                      <a:ext cx="1552792" cy="714475"/>
+                    </a:xfrm>
+                    <a:prstGeom prst="rect">
+                      <a:avLst/>
+                    </a:prstGeom>
+                  </pic:spPr>
+                </pic:pic>
+              </a:graphicData>
+            </a:graphic>
+          </wp:inline>
+        </w:drawing>
+      </w:r>
+    </w:p>
+    <w:p>
+      <w:pPr>
+        <w:pStyle w:val="a3"/>
+        <w:ind w:left="780" w:firstLineChars="0" w:firstLine="0"/>
+      </w:pPr>
+      <w:r>
+        <w:rPr>
+          <w:rFonts w:hint="eastAsia"/>
+        </w:rPr>
+        <w:t>（2）、定义链表以及链表中结点的数据结构</w:t>
+      </w:r>
+    </w:p>
+    <w:p>
+      <w:pPr>
+        <w:pStyle w:val="a3"/>
+        <w:ind w:left="780" w:firstLineChars="0" w:firstLine="0"/>
+      </w:pPr>
+      <w:r>
+        <w:rPr>
+          <w:rFonts w:hint="eastAsia"/>
+          <w:noProof/>
+        </w:rPr>
+        <w:drawing>
+          <wp:inline distT="0" distB="0" distL="0" distR="0" wp14:anchorId="4D181811" wp14:editId="706128A9">
+            <wp:extent cx="5229955" cy="1981477"/>
+            <wp:effectExtent l="0" t="0" r="0" b="0"/>
+            <wp:docPr id="9" name="图片 9"/>
+            <wp:cNvGraphicFramePr>
+              <a:graphicFrameLocks xmlns:a="http://schemas.openxmlformats.org/drawingml/2006/main" noChangeAspect="1"/>
+            </wp:cNvGraphicFramePr>
+            <a:graphic xmlns:a="http://schemas.openxmlformats.org/drawingml/2006/main">
+              <a:graphicData uri="http://schemas.openxmlformats.org/drawingml/2006/picture">
+                <pic:pic xmlns:pic="http://schemas.openxmlformats.org/drawingml/2006/picture">
+                  <pic:nvPicPr>
+                    <pic:cNvPr id="9" name="17C22EF.tmp"/>
+                    <pic:cNvPicPr/>
+                  </pic:nvPicPr>
+                  <pic:blipFill>
+                    <a:blip r:embed="rId13">
+                      <a:extLst>
+                        <a:ext uri="{28A0092B-C50C-407E-A947-70E740481C1C}">
+                          <a14:useLocalDpi xmlns:a14="http://schemas.microsoft.com/office/drawing/2010/main" val="0"/>
+                        </a:ext>
+                      </a:extLst>
+                    </a:blip>
+                    <a:stretch>
+                      <a:fillRect/>
+                    </a:stretch>
+                  </pic:blipFill>
+                  <pic:spPr>
+                    <a:xfrm>
+                      <a:off x="0" y="0"/>
+                      <a:ext cx="5229955" cy="1981477"/>
+                    </a:xfrm>
+                    <a:prstGeom prst="rect">
+                      <a:avLst/>
+                    </a:prstGeom>
+                  </pic:spPr>
+                </pic:pic>
+              </a:graphicData>
+            </a:graphic>
+          </wp:inline>
+        </w:drawing>
+      </w:r>
+    </w:p>
+    <w:p>
+      <w:pPr>
+        <w:pStyle w:val="a3"/>
+        <w:ind w:left="780" w:firstLineChars="0" w:firstLine="0"/>
+      </w:pPr>
+      <w:r>
+        <w:rPr>
+          <w:rFonts w:hint="eastAsia"/>
+        </w:rPr>
+        <w:t>（3）、扫描线填充算法的核心代码</w:t>
+      </w:r>
+    </w:p>
+    <w:p>
+      <w:pPr>
+        <w:pStyle w:val="a3"/>
+        <w:ind w:left="780" w:firstLineChars="0" w:firstLine="0"/>
+      </w:pPr>
+      <w:r>
+        <w:rPr>
+          <w:rFonts w:hint="eastAsia"/>
+          <w:noProof/>
+        </w:rPr>
+        <w:drawing>
+          <wp:inline distT="0" distB="0" distL="0" distR="0" wp14:anchorId="761F7C5E" wp14:editId="49AFE254">
+            <wp:extent cx="4344006" cy="2581635"/>
+            <wp:effectExtent l="0" t="0" r="0" b="9525"/>
+            <wp:docPr id="10" name="图片 10"/>
+            <wp:cNvGraphicFramePr>
+              <a:graphicFrameLocks xmlns:a="http://schemas.openxmlformats.org/drawingml/2006/main" noChangeAspect="1"/>
+            </wp:cNvGraphicFramePr>
+            <a:graphic xmlns:a="http://schemas.openxmlformats.org/drawingml/2006/main">
+              <a:graphicData uri="http://schemas.openxmlformats.org/drawingml/2006/picture">
+                <pic:pic xmlns:pic="http://schemas.openxmlformats.org/drawingml/2006/picture">
+                  <pic:nvPicPr>
+                    <pic:cNvPr id="10" name="17C5508.tmp"/>
+                    <pic:cNvPicPr/>
+                  </pic:nvPicPr>
+                  <pic:blipFill>
+                    <a:blip r:embed="rId14">
+                      <a:extLst>
+                        <a:ext uri="{28A0092B-C50C-407E-A947-70E740481C1C}">
+                          <a14:useLocalDpi xmlns:a14="http://schemas.microsoft.com/office/drawing/2010/main" val="0"/>
+                        </a:ext>
+                      </a:extLst>
+                    </a:blip>
+                    <a:stretch>
+                      <a:fillRect/>
+                    </a:stretch>
+                  </pic:blipFill>
+                  <pic:spPr>
+                    <a:xfrm>
+                      <a:off x="0" y="0"/>
+                      <a:ext cx="4344006" cy="2581635"/>
+                    </a:xfrm>
+                    <a:prstGeom prst="rect">
+                      <a:avLst/>
+                    </a:prstGeom>
+                  </pic:spPr>
+                </pic:pic>
+              </a:graphicData>
+            </a:graphic>
+          </wp:inline>
+        </w:drawing>
+      </w:r>
+    </w:p>
+    <w:p>
+      <w:pPr>
+        <w:pStyle w:val="a3"/>
+        <w:ind w:left="780" w:firstLineChars="0" w:firstLine="0"/>
+      </w:pPr>
+      <w:r>
+        <w:rPr>
+          <w:rFonts w:hint="eastAsia"/>
+          <w:noProof/>
+        </w:rPr>
+        <w:drawing>
+          <wp:inline distT="0" distB="0" distL="0" distR="0" wp14:anchorId="0D0E4C03" wp14:editId="4D55868E">
+            <wp:extent cx="2333951" cy="819264"/>
+            <wp:effectExtent l="0" t="0" r="9525" b="0"/>
+            <wp:docPr id="11" name="图片 11"/>
+            <wp:cNvGraphicFramePr>
+              <a:graphicFrameLocks xmlns:a="http://schemas.openxmlformats.org/drawingml/2006/main" noChangeAspect="1"/>
+            </wp:cNvGraphicFramePr>
+            <a:graphic xmlns:a="http://schemas.openxmlformats.org/drawingml/2006/main">
+              <a:graphicData uri="http://schemas.openxmlformats.org/drawingml/2006/picture">
+                <pic:pic xmlns:pic="http://schemas.openxmlformats.org/drawingml/2006/picture">
+                  <pic:nvPicPr>
+                    <pic:cNvPr id="11" name="17C8EF5.tmp"/>
+                    <pic:cNvPicPr/>
+                  </pic:nvPicPr>
+                  <pic:blipFill>
+                    <a:blip r:embed="rId15">
+                      <a:extLst>
+                        <a:ext uri="{28A0092B-C50C-407E-A947-70E740481C1C}">
+                          <a14:useLocalDpi xmlns:a14="http://schemas.microsoft.com/office/drawing/2010/main" val="0"/>
+                        </a:ext>
+                      </a:extLst>
+                    </a:blip>
+                    <a:stretch>
+                      <a:fillRect/>
+                    </a:stretch>
+                  </pic:blipFill>
+                  <pic:spPr>
+                    <a:xfrm>
+                      <a:off x="0" y="0"/>
+                      <a:ext cx="2333951" cy="819264"/>
+                    </a:xfrm>
+                    <a:prstGeom prst="rect">
+                      <a:avLst/>
+                    </a:prstGeom>
+                  </pic:spPr>
+                </pic:pic>
+              </a:graphicData>
+            </a:graphic>
+          </wp:inline>
+        </w:drawing>
+      </w:r>
+    </w:p>
+    <w:p>
+      <w:pPr>
+        <w:pStyle w:val="a3"/>
+        <w:ind w:left="780" w:firstLineChars="0" w:firstLine="0"/>
+      </w:pPr>
+      <w:r>
+        <w:rPr>
+          <w:rFonts w:hint="eastAsia"/>
+          <w:noProof/>
+        </w:rPr>
+        <w:lastRenderedPageBreak/>
+        <w:drawing>
+          <wp:inline distT="0" distB="0" distL="0" distR="0" wp14:anchorId="4FF9B147" wp14:editId="21C37137">
+            <wp:extent cx="3753374" cy="2610214"/>
+            <wp:effectExtent l="0" t="0" r="0" b="0"/>
+            <wp:docPr id="12" name="图片 12"/>
+            <wp:cNvGraphicFramePr>
+              <a:graphicFrameLocks xmlns:a="http://schemas.openxmlformats.org/drawingml/2006/main" noChangeAspect="1"/>
+            </wp:cNvGraphicFramePr>
+            <a:graphic xmlns:a="http://schemas.openxmlformats.org/drawingml/2006/main">
+              <a:graphicData uri="http://schemas.openxmlformats.org/drawingml/2006/picture">
+                <pic:pic xmlns:pic="http://schemas.openxmlformats.org/drawingml/2006/picture">
+                  <pic:nvPicPr>
+                    <pic:cNvPr id="12" name="17CFBC9.tmp"/>
+                    <pic:cNvPicPr/>
+                  </pic:nvPicPr>
+                  <pic:blipFill>
+                    <a:blip r:embed="rId16">
+                      <a:extLst>
+                        <a:ext uri="{28A0092B-C50C-407E-A947-70E740481C1C}">
+                          <a14:useLocalDpi xmlns:a14="http://schemas.microsoft.com/office/drawing/2010/main" val="0"/>
+                        </a:ext>
+                      </a:extLst>
+                    </a:blip>
+                    <a:stretch>
+                      <a:fillRect/>
+                    </a:stretch>
+                  </pic:blipFill>
+                  <pic:spPr>
+                    <a:xfrm>
+                      <a:off x="0" y="0"/>
+                      <a:ext cx="3753374" cy="2610214"/>
+                    </a:xfrm>
+                    <a:prstGeom prst="rect">
+                      <a:avLst/>
+                    </a:prstGeom>
+                  </pic:spPr>
+                </pic:pic>
+              </a:graphicData>
+            </a:graphic>
+          </wp:inline>
+        </w:drawing>
+      </w:r>
+    </w:p>
+    <w:p>
+      <w:pPr>
+        <w:pStyle w:val="a3"/>
+        <w:ind w:left="780" w:firstLineChars="0" w:firstLine="0"/>
+      </w:pPr>
+      <w:r>
+        <w:rPr>
+          <w:rFonts w:hint="eastAsia"/>
+          <w:noProof/>
+        </w:rPr>
+        <w:drawing>
+          <wp:inline distT="0" distB="0" distL="0" distR="0" wp14:anchorId="071A4F94" wp14:editId="60593C35">
+            <wp:extent cx="3667637" cy="5439534"/>
+            <wp:effectExtent l="0" t="0" r="9525" b="8890"/>
+            <wp:docPr id="15" name="图片 15"/>
+            <wp:cNvGraphicFramePr>
+              <a:graphicFrameLocks xmlns:a="http://schemas.openxmlformats.org/drawingml/2006/main" noChangeAspect="1"/>
+            </wp:cNvGraphicFramePr>
+            <a:graphic xmlns:a="http://schemas.openxmlformats.org/drawingml/2006/main">
+              <a:graphicData uri="http://schemas.openxmlformats.org/drawingml/2006/picture">
+                <pic:pic xmlns:pic="http://schemas.openxmlformats.org/drawingml/2006/picture">
+                  <pic:nvPicPr>
+                    <pic:cNvPr id="15" name="17C7E65.tmp"/>
+                    <pic:cNvPicPr/>
+                  </pic:nvPicPr>
+                  <pic:blipFill>
+                    <a:blip r:embed="rId17">
+                      <a:extLst>
+                        <a:ext uri="{28A0092B-C50C-407E-A947-70E740481C1C}">
+                          <a14:useLocalDpi xmlns:a14="http://schemas.microsoft.com/office/drawing/2010/main" val="0"/>
+                        </a:ext>
+                      </a:extLst>
+                    </a:blip>
+                    <a:stretch>
+                      <a:fillRect/>
+                    </a:stretch>
+                  </pic:blipFill>
+                  <pic:spPr>
+                    <a:xfrm>
+                      <a:off x="0" y="0"/>
+                      <a:ext cx="3667637" cy="5439534"/>
+                    </a:xfrm>
+                    <a:prstGeom prst="rect">
+                      <a:avLst/>
+                    </a:prstGeom>
+                  </pic:spPr>
+                </pic:pic>
+              </a:graphicData>
+            </a:graphic>
+          </wp:inline>
+        </w:drawing>
+      </w:r>
+    </w:p>
+    <w:p>
+      <w:pPr>
+        <w:pStyle w:val="a3"/>
+        <w:ind w:left="780" w:firstLineChars="0" w:firstLine="0"/>
+      </w:pPr>
+      <w:r>
+        <w:rPr>
+          <w:rFonts w:hint="eastAsia"/>
+          <w:noProof/>
+        </w:rPr>
+        <w:lastRenderedPageBreak/>
+        <w:drawing>
+          <wp:inline distT="0" distB="0" distL="0" distR="0" wp14:anchorId="0115DC3C" wp14:editId="4A33A1DA">
+            <wp:extent cx="5106113" cy="4020111"/>
+            <wp:effectExtent l="0" t="0" r="0" b="0"/>
+            <wp:docPr id="16" name="图片 16"/>
+            <wp:cNvGraphicFramePr>
+              <a:graphicFrameLocks xmlns:a="http://schemas.openxmlformats.org/drawingml/2006/main" noChangeAspect="1"/>
+            </wp:cNvGraphicFramePr>
+            <a:graphic xmlns:a="http://schemas.openxmlformats.org/drawingml/2006/main">
+              <a:graphicData uri="http://schemas.openxmlformats.org/drawingml/2006/picture">
+                <pic:pic xmlns:pic="http://schemas.openxmlformats.org/drawingml/2006/picture">
+                  <pic:nvPicPr>
+                    <pic:cNvPr id="16" name="17C1C8A.tmp"/>
+                    <pic:cNvPicPr/>
+                  </pic:nvPicPr>
+                  <pic:blipFill>
+                    <a:blip r:embed="rId18">
+                      <a:extLst>
+                        <a:ext uri="{28A0092B-C50C-407E-A947-70E740481C1C}">
+                          <a14:useLocalDpi xmlns:a14="http://schemas.microsoft.com/office/drawing/2010/main" val="0"/>
+                        </a:ext>
+                      </a:extLst>
+                    </a:blip>
+                    <a:stretch>
+                      <a:fillRect/>
+                    </a:stretch>
+                  </pic:blipFill>
+                  <pic:spPr>
+                    <a:xfrm>
+                      <a:off x="0" y="0"/>
+                      <a:ext cx="5106113" cy="4020111"/>
+                    </a:xfrm>
+                    <a:prstGeom prst="rect">
+                      <a:avLst/>
+                    </a:prstGeom>
+                  </pic:spPr>
+                </pic:pic>
+              </a:graphicData>
+            </a:graphic>
+          </wp:inline>
+        </w:drawing>
+      </w:r>
+    </w:p>
+    <w:p>
+      <w:pPr>
+        <w:pStyle w:val="a3"/>
+        <w:ind w:left="780" w:firstLineChars="0" w:firstLine="0"/>
+      </w:pPr>
+      <w:r>
+        <w:rPr>
+          <w:rFonts w:hint="eastAsia"/>
+        </w:rPr>
+        <w:t>（4）、主函数代码</w:t>
+      </w:r>
+    </w:p>
+    <w:p>
+      <w:pPr>
+        <w:pStyle w:val="a3"/>
+        <w:ind w:left="780" w:firstLineChars="0" w:firstLine="0"/>
+      </w:pPr>
+      <w:r>
+        <w:rPr>
+          <w:rFonts w:hint="eastAsia"/>
+          <w:noProof/>
+        </w:rPr>
+        <w:drawing>
+          <wp:inline distT="0" distB="0" distL="0" distR="0" wp14:anchorId="09CB4AEF" wp14:editId="2919E5F8">
+            <wp:extent cx="2991267" cy="1314633"/>
+            <wp:effectExtent l="0" t="0" r="0" b="0"/>
+            <wp:docPr id="17" name="图片 17"/>
+            <wp:cNvGraphicFramePr>
+              <a:graphicFrameLocks xmlns:a="http://schemas.openxmlformats.org/drawingml/2006/main" noChangeAspect="1"/>
+            </wp:cNvGraphicFramePr>
+            <a:graphic xmlns:a="http://schemas.openxmlformats.org/drawingml/2006/main">
+              <a:graphicData uri="http://schemas.openxmlformats.org/drawingml/2006/picture">
+                <pic:pic xmlns:pic="http://schemas.openxmlformats.org/drawingml/2006/picture">
+                  <pic:nvPicPr>
+                    <pic:cNvPr id="17" name="17CC1F3.tmp"/>
+                    <pic:cNvPicPr/>
+                  </pic:nvPicPr>
+                  <pic:blipFill>
+                    <a:blip r:embed="rId19">
+                      <a:extLst>
+                        <a:ext uri="{28A0092B-C50C-407E-A947-70E740481C1C}">
+                          <a14:useLocalDpi xmlns:a14="http://schemas.microsoft.com/office/drawing/2010/main" val="0"/>
+                        </a:ext>
+                      </a:extLst>
+                    </a:blip>
+                    <a:stretch>
+                      <a:fillRect/>
+                    </a:stretch>
+                  </pic:blipFill>
+                  <pic:spPr>
+                    <a:xfrm>
+                      <a:off x="0" y="0"/>
+                      <a:ext cx="2991267" cy="1314633"/>
+                    </a:xfrm>
+                    <a:prstGeom prst="rect">
+                      <a:avLst/>
+                    </a:prstGeom>
+                  </pic:spPr>
+                </pic:pic>
+              </a:graphicData>
+            </a:graphic>
+          </wp:inline>
+        </w:drawing>
+      </w:r>
+    </w:p>
+    <w:p>
+      <w:pPr>
+        <w:pStyle w:val="a3"/>
+        <w:ind w:left="780" w:firstLineChars="0" w:firstLine="0"/>
+      </w:pPr>
+      <w:r>
+        <w:rPr>
+          <w:rFonts w:hint="eastAsia"/>
+        </w:rPr>
+        <w:t>注：此处的main函数实为进行</w:t>
+      </w:r>
+      <w:proofErr w:type="gramStart"/>
+      <w:r>
+        <w:rPr>
+          <w:rFonts w:hint="eastAsia"/>
+        </w:rPr>
+        <w:t>扫描线</w:t>
+      </w:r>
+      <w:proofErr w:type="gramEnd"/>
+      <w:r>
+        <w:rPr>
+          <w:rFonts w:hint="eastAsia"/>
+        </w:rPr>
+        <w:t>填充的函数</w:t>
+      </w:r>
+    </w:p>
+    <w:p>
+      <w:pPr>
+        <w:pStyle w:val="a3"/>
+        <w:numPr>
+          <w:ilvl w:val="0"/>
+          <w:numId w:val="3"/>
+        </w:numPr>
+        <w:ind w:firstLineChars="0"/>
+      </w:pPr>
+      <w:r>
+        <w:rPr>
+          <w:rFonts w:hint="eastAsia"/>
+        </w:rPr>
+        <w:t>程序运行结果截图：</w:t>
+      </w:r>
+    </w:p>
+    <w:p>
+      <w:pPr>
+        <w:pStyle w:val="a3"/>
+        <w:ind w:left="780" w:firstLineChars="0" w:firstLine="0"/>
+      </w:pPr>
+      <w:r>
+        <w:rPr>
+          <w:rFonts w:hint="eastAsia"/>
+          <w:noProof/>
+        </w:rPr>
+        <w:drawing>
+          <wp:inline distT="0" distB="0" distL="0" distR="0" wp14:anchorId="3CB134B2" wp14:editId="4B31E6FE">
+            <wp:extent cx="3572374" cy="1114581"/>
+            <wp:effectExtent l="0" t="0" r="0" b="9525"/>
+            <wp:docPr id="18" name="图片 18"/>
+            <wp:cNvGraphicFramePr>
+              <a:graphicFrameLocks xmlns:a="http://schemas.openxmlformats.org/drawingml/2006/main" noChangeAspect="1"/>
+            </wp:cNvGraphicFramePr>
+            <a:graphic xmlns:a="http://schemas.openxmlformats.org/drawingml/2006/main">
+              <a:graphicData uri="http://schemas.openxmlformats.org/drawingml/2006/picture">
+                <pic:pic xmlns:pic="http://schemas.openxmlformats.org/drawingml/2006/picture">
+                  <pic:nvPicPr>
+                    <pic:cNvPr id="18" name="17C7C18.tmp"/>
+                    <pic:cNvPicPr/>
+                  </pic:nvPicPr>
+                  <pic:blipFill>
+                    <a:blip r:embed="rId20">
+                      <a:extLst>
+                        <a:ext uri="{28A0092B-C50C-407E-A947-70E740481C1C}">
+                          <a14:useLocalDpi xmlns:a14="http://schemas.microsoft.com/office/drawing/2010/main" val="0"/>
+                        </a:ext>
+                      </a:extLst>
+                    </a:blip>
+                    <a:stretch>
+                      <a:fillRect/>
+                    </a:stretch>
+                  </pic:blipFill>
+                  <pic:spPr>
+                    <a:xfrm>
+                      <a:off x="0" y="0"/>
+                      <a:ext cx="3572374" cy="1114581"/>
+                    </a:xfrm>
+                    <a:prstGeom prst="rect">
+                      <a:avLst/>
+                    </a:prstGeom>
+                  </pic:spPr>
+                </pic:pic>
+              </a:graphicData>
+            </a:graphic>
+          </wp:inline>
+        </w:drawing>
+      </w:r>
+    </w:p>
+    <w:p>
+      <w:pPr>
+        <w:pStyle w:val="a3"/>
+        <w:ind w:left="780" w:firstLineChars="0" w:firstLine="0"/>
+        <w:rPr>
+          <w:rFonts w:hint="eastAsia"/>
+        </w:rPr>
+      </w:pPr>
+      <w:r>
+        <w:rPr>
+          <w:rFonts w:hint="eastAsia"/>
+          <w:noProof/>
+        </w:rPr>
+        <w:drawing>
+          <wp:inline distT="0" distB="0" distL="0" distR="0" wp14:anchorId="56EE743A" wp14:editId="7C258048">
+            <wp:extent cx="1371791" cy="1086002"/>
+            <wp:effectExtent l="0" t="0" r="0" b="0"/>
+            <wp:docPr id="19" name="图片 19"/>
+            <wp:cNvGraphicFramePr>
+              <a:graphicFrameLocks xmlns:a="http://schemas.openxmlformats.org/drawingml/2006/main" noChangeAspect="1"/>
+            </wp:cNvGraphicFramePr>
+            <a:graphic xmlns:a="http://schemas.openxmlformats.org/drawingml/2006/main">
+              <a:graphicData uri="http://schemas.openxmlformats.org/drawingml/2006/picture">
+                <pic:pic xmlns:pic="http://schemas.openxmlformats.org/drawingml/2006/picture">
+                  <pic:nvPicPr>
+                    <pic:cNvPr id="19" name="17CB847.tmp"/>
+                    <pic:cNvPicPr/>
+                  </pic:nvPicPr>
+                  <pic:blipFill>
+                    <a:blip r:embed="rId21">
+                      <a:extLst>
+                        <a:ext uri="{28A0092B-C50C-407E-A947-70E740481C1C}">
+                          <a14:useLocalDpi xmlns:a14="http://schemas.microsoft.com/office/drawing/2010/main" val="0"/>
+                        </a:ext>
+                      </a:extLst>
+                    </a:blip>
+                    <a:stretch>
+                      <a:fillRect/>
+                    </a:stretch>
+                  </pic:blipFill>
+                  <pic:spPr>
+                    <a:xfrm>
+                      <a:off x="0" y="0"/>
+                      <a:ext cx="1371791" cy="1086002"/>
+                    </a:xfrm>
+                    <a:prstGeom prst="rect">
+                      <a:avLst/>
+                    </a:prstGeom>
+                  </pic:spPr>
+                </pic:pic>
+              </a:graphicData>
+            </a:graphic>
+          </wp:inline>
+        </w:drawing>
+      </w:r>
       <w:bookmarkStart w:id="0" w:name="_GoBack"/>
       <w:bookmarkEnd w:id="0"/>
     </w:p>
@@ -740,11 +1438,103 @@
       </w:pPr>
     </w:lvl>
   </w:abstractNum>
+  <w:abstractNum w:abstractNumId="2" w15:restartNumberingAfterBreak="0">
+    <w:nsid w:val="6DF75E4E"/>
+    <w:multiLevelType w:val="hybridMultilevel"/>
+    <w:tmpl w:val="3A6C9AB2"/>
+    <w:lvl w:ilvl="0" w:tplc="EB801F0A">
+      <w:start w:val="1"/>
+      <w:numFmt w:val="decimal"/>
+      <w:lvlText w:val="%1、"/>
+      <w:lvlJc w:val="left"/>
+      <w:pPr>
+        <w:ind w:left="780" w:hanging="360"/>
+      </w:pPr>
+      <w:rPr>
+        <w:rFonts w:hint="default"/>
+      </w:rPr>
+    </w:lvl>
+    <w:lvl w:ilvl="1" w:tplc="04090019" w:tentative="1">
+      <w:start w:val="1"/>
+      <w:numFmt w:val="lowerLetter"/>
+      <w:lvlText w:val="%2)"/>
+      <w:lvlJc w:val="left"/>
+      <w:pPr>
+        <w:ind w:left="1260" w:hanging="420"/>
+      </w:pPr>
+    </w:lvl>
+    <w:lvl w:ilvl="2" w:tplc="0409001B" w:tentative="1">
+      <w:start w:val="1"/>
+      <w:numFmt w:val="lowerRoman"/>
+      <w:lvlText w:val="%3."/>
+      <w:lvlJc w:val="right"/>
+      <w:pPr>
+        <w:ind w:left="1680" w:hanging="420"/>
+      </w:pPr>
+    </w:lvl>
+    <w:lvl w:ilvl="3" w:tplc="0409000F" w:tentative="1">
+      <w:start w:val="1"/>
+      <w:numFmt w:val="decimal"/>
+      <w:lvlText w:val="%4."/>
+      <w:lvlJc w:val="left"/>
+      <w:pPr>
+        <w:ind w:left="2100" w:hanging="420"/>
+      </w:pPr>
+    </w:lvl>
+    <w:lvl w:ilvl="4" w:tplc="04090019" w:tentative="1">
+      <w:start w:val="1"/>
+      <w:numFmt w:val="lowerLetter"/>
+      <w:lvlText w:val="%5)"/>
+      <w:lvlJc w:val="left"/>
+      <w:pPr>
+        <w:ind w:left="2520" w:hanging="420"/>
+      </w:pPr>
+    </w:lvl>
+    <w:lvl w:ilvl="5" w:tplc="0409001B" w:tentative="1">
+      <w:start w:val="1"/>
+      <w:numFmt w:val="lowerRoman"/>
+      <w:lvlText w:val="%6."/>
+      <w:lvlJc w:val="right"/>
+      <w:pPr>
+        <w:ind w:left="2940" w:hanging="420"/>
+      </w:pPr>
+    </w:lvl>
+    <w:lvl w:ilvl="6" w:tplc="0409000F" w:tentative="1">
+      <w:start w:val="1"/>
+      <w:numFmt w:val="decimal"/>
+      <w:lvlText w:val="%7."/>
+      <w:lvlJc w:val="left"/>
+      <w:pPr>
+        <w:ind w:left="3360" w:hanging="420"/>
+      </w:pPr>
+    </w:lvl>
+    <w:lvl w:ilvl="7" w:tplc="04090019" w:tentative="1">
+      <w:start w:val="1"/>
+      <w:numFmt w:val="lowerLetter"/>
+      <w:lvlText w:val="%8)"/>
+      <w:lvlJc w:val="left"/>
+      <w:pPr>
+        <w:ind w:left="3780" w:hanging="420"/>
+      </w:pPr>
+    </w:lvl>
+    <w:lvl w:ilvl="8" w:tplc="0409001B" w:tentative="1">
+      <w:start w:val="1"/>
+      <w:numFmt w:val="lowerRoman"/>
+      <w:lvlText w:val="%9."/>
+      <w:lvlJc w:val="right"/>
+      <w:pPr>
+        <w:ind w:left="4200" w:hanging="420"/>
+      </w:pPr>
+    </w:lvl>
+  </w:abstractNum>
   <w:num w:numId="1">
     <w:abstractNumId w:val="1"/>
   </w:num>
   <w:num w:numId="2">
     <w:abstractNumId w:val="0"/>
+  </w:num>
+  <w:num w:numId="3">
+    <w:abstractNumId w:val="2"/>
   </w:num>
 </w:numbering>
 </file>
@@ -763,7 +1553,7 @@
     </w:rPrDefault>
     <w:pPrDefault/>
   </w:docDefaults>
-  <w:latentStyles w:defLockedState="0" w:defUIPriority="99" w:defSemiHidden="0" w:defUnhideWhenUsed="0" w:defQFormat="0" w:count="377">
+  <w:latentStyles w:defLockedState="0" w:defUIPriority="99" w:defSemiHidden="0" w:defUnhideWhenUsed="0" w:defQFormat="0" w:count="376">
     <w:lsdException w:name="Normal" w:uiPriority="0" w:qFormat="1"/>
     <w:lsdException w:name="heading 1" w:uiPriority="9" w:qFormat="1"/>
     <w:lsdException w:name="heading 2" w:semiHidden="1" w:uiPriority="9" w:unhideWhenUsed="1" w:qFormat="1"/>
@@ -869,6 +1659,7 @@
     <w:lsdException w:name="HTML Sample" w:semiHidden="1" w:unhideWhenUsed="1"/>
     <w:lsdException w:name="HTML Typewriter" w:semiHidden="1" w:unhideWhenUsed="1"/>
     <w:lsdException w:name="HTML Variable" w:semiHidden="1" w:unhideWhenUsed="1"/>
+    <w:lsdException w:name="Normal Table" w:semiHidden="1" w:unhideWhenUsed="1"/>
     <w:lsdException w:name="annotation subject" w:semiHidden="1" w:unhideWhenUsed="1"/>
     <w:lsdException w:name="No List" w:semiHidden="1" w:unhideWhenUsed="1"/>
     <w:lsdException w:name="Outline List 1" w:semiHidden="1" w:unhideWhenUsed="1"/>
@@ -914,9 +1705,11 @@
     <w:lsdException w:name="Table Subtle 1" w:semiHidden="1" w:unhideWhenUsed="1"/>
     <w:lsdException w:name="Table Subtle 2" w:semiHidden="1" w:unhideWhenUsed="1"/>
     <w:lsdException w:name="Table Web 1" w:semiHidden="1" w:unhideWhenUsed="1"/>
+    <w:lsdException w:name="Table Web 2" w:semiHidden="1" w:unhideWhenUsed="1"/>
     <w:lsdException w:name="Table Web 3" w:semiHidden="1" w:unhideWhenUsed="1"/>
     <w:lsdException w:name="Balloon Text" w:semiHidden="1" w:unhideWhenUsed="1"/>
     <w:lsdException w:name="Table Grid" w:uiPriority="39"/>
+    <w:lsdException w:name="Table Theme" w:semiHidden="1" w:unhideWhenUsed="1"/>
     <w:lsdException w:name="Placeholder Text" w:semiHidden="1"/>
     <w:lsdException w:name="No Spacing" w:uiPriority="1" w:qFormat="1"/>
     <w:lsdException w:name="Light Shading" w:uiPriority="60"/>
@@ -1137,7 +1930,6 @@
     <w:lsdException w:name="Hashtag" w:semiHidden="1" w:unhideWhenUsed="1"/>
     <w:lsdException w:name="Unresolved Mention" w:semiHidden="1" w:unhideWhenUsed="1"/>
     <w:lsdException w:name="Smart Link" w:semiHidden="1" w:unhideWhenUsed="1"/>
-    <w:lsdException w:name="Smart Link Error" w:semiHidden="1" w:unhideWhenUsed="1"/>
   </w:latentStyles>
   <w:style w:type="paragraph" w:default="1" w:styleId="a">
     <w:name w:val="Normal"/>

</xml_diff>

<commit_message>
Implementation of Bezier curve
</commit_message>
<xml_diff>
--- a/计科1703-2017040334-孟铃翔.docx
+++ b/计科1703-2017040334-孟铃翔.docx
@@ -122,7 +122,7 @@
                     <pic:cNvPicPr/>
                   </pic:nvPicPr>
                   <pic:blipFill>
-                    <a:blip r:embed="rId5">
+                    <a:blip r:embed="rId7">
                       <a:extLst>
                         <a:ext uri="{28A0092B-C50C-407E-A947-70E740481C1C}">
                           <a14:useLocalDpi xmlns:a14="http://schemas.microsoft.com/office/drawing/2010/main" val="0"/>
@@ -175,7 +175,7 @@
                     <pic:cNvPicPr/>
                   </pic:nvPicPr>
                   <pic:blipFill>
-                    <a:blip r:embed="rId6">
+                    <a:blip r:embed="rId8">
                       <a:extLst>
                         <a:ext uri="{28A0092B-C50C-407E-A947-70E740481C1C}">
                           <a14:useLocalDpi xmlns:a14="http://schemas.microsoft.com/office/drawing/2010/main" val="0"/>
@@ -265,7 +265,7 @@
                     <pic:cNvPicPr/>
                   </pic:nvPicPr>
                   <pic:blipFill>
-                    <a:blip r:embed="rId7">
+                    <a:blip r:embed="rId9">
                       <a:extLst>
                         <a:ext uri="{28A0092B-C50C-407E-A947-70E740481C1C}">
                           <a14:useLocalDpi xmlns:a14="http://schemas.microsoft.com/office/drawing/2010/main" val="0"/>
@@ -339,7 +339,7 @@
                     <pic:cNvPicPr/>
                   </pic:nvPicPr>
                   <pic:blipFill>
-                    <a:blip r:embed="rId8">
+                    <a:blip r:embed="rId10">
                       <a:extLst>
                         <a:ext uri="{28A0092B-C50C-407E-A947-70E740481C1C}">
                           <a14:useLocalDpi xmlns:a14="http://schemas.microsoft.com/office/drawing/2010/main" val="0"/>
@@ -393,7 +393,7 @@
                     <pic:cNvPicPr/>
                   </pic:nvPicPr>
                   <pic:blipFill>
-                    <a:blip r:embed="rId9">
+                    <a:blip r:embed="rId11">
                       <a:extLst>
                         <a:ext uri="{28A0092B-C50C-407E-A947-70E740481C1C}">
                           <a14:useLocalDpi xmlns:a14="http://schemas.microsoft.com/office/drawing/2010/main" val="0"/>
@@ -446,7 +446,7 @@
                     <pic:cNvPicPr/>
                   </pic:nvPicPr>
                   <pic:blipFill>
-                    <a:blip r:embed="rId10">
+                    <a:blip r:embed="rId12">
                       <a:extLst>
                         <a:ext uri="{28A0092B-C50C-407E-A947-70E740481C1C}">
                           <a14:useLocalDpi xmlns:a14="http://schemas.microsoft.com/office/drawing/2010/main" val="0"/>
@@ -513,7 +513,7 @@
                     <pic:cNvPicPr/>
                   </pic:nvPicPr>
                   <pic:blipFill>
-                    <a:blip r:embed="rId11">
+                    <a:blip r:embed="rId13">
                       <a:extLst>
                         <a:ext uri="{28A0092B-C50C-407E-A947-70E740481C1C}">
                           <a14:useLocalDpi xmlns:a14="http://schemas.microsoft.com/office/drawing/2010/main" val="0"/>
@@ -659,7 +659,7 @@
                     <pic:cNvPicPr/>
                   </pic:nvPicPr>
                   <pic:blipFill>
-                    <a:blip r:embed="rId12">
+                    <a:blip r:embed="rId14">
                       <a:extLst>
                         <a:ext uri="{28A0092B-C50C-407E-A947-70E740481C1C}">
                           <a14:useLocalDpi xmlns:a14="http://schemas.microsoft.com/office/drawing/2010/main" val="0"/>
@@ -724,7 +724,7 @@
                     <pic:cNvPicPr/>
                   </pic:nvPicPr>
                   <pic:blipFill>
-                    <a:blip r:embed="rId13">
+                    <a:blip r:embed="rId15">
                       <a:extLst>
                         <a:ext uri="{28A0092B-C50C-407E-A947-70E740481C1C}">
                           <a14:useLocalDpi xmlns:a14="http://schemas.microsoft.com/office/drawing/2010/main" val="0"/>
@@ -789,7 +789,7 @@
                     <pic:cNvPicPr/>
                   </pic:nvPicPr>
                   <pic:blipFill>
-                    <a:blip r:embed="rId14">
+                    <a:blip r:embed="rId16">
                       <a:extLst>
                         <a:ext uri="{28A0092B-C50C-407E-A947-70E740481C1C}">
                           <a14:useLocalDpi xmlns:a14="http://schemas.microsoft.com/office/drawing/2010/main" val="0"/>
@@ -842,7 +842,7 @@
                     <pic:cNvPicPr/>
                   </pic:nvPicPr>
                   <pic:blipFill>
-                    <a:blip r:embed="rId15">
+                    <a:blip r:embed="rId17">
                       <a:extLst>
                         <a:ext uri="{28A0092B-C50C-407E-A947-70E740481C1C}">
                           <a14:useLocalDpi xmlns:a14="http://schemas.microsoft.com/office/drawing/2010/main" val="0"/>
@@ -896,7 +896,7 @@
                     <pic:cNvPicPr/>
                   </pic:nvPicPr>
                   <pic:blipFill>
-                    <a:blip r:embed="rId16">
+                    <a:blip r:embed="rId18">
                       <a:extLst>
                         <a:ext uri="{28A0092B-C50C-407E-A947-70E740481C1C}">
                           <a14:useLocalDpi xmlns:a14="http://schemas.microsoft.com/office/drawing/2010/main" val="0"/>
@@ -949,7 +949,7 @@
                     <pic:cNvPicPr/>
                   </pic:nvPicPr>
                   <pic:blipFill>
-                    <a:blip r:embed="rId17">
+                    <a:blip r:embed="rId19">
                       <a:extLst>
                         <a:ext uri="{28A0092B-C50C-407E-A947-70E740481C1C}">
                           <a14:useLocalDpi xmlns:a14="http://schemas.microsoft.com/office/drawing/2010/main" val="0"/>
@@ -1003,7 +1003,7 @@
                     <pic:cNvPicPr/>
                   </pic:nvPicPr>
                   <pic:blipFill>
-                    <a:blip r:embed="rId18">
+                    <a:blip r:embed="rId20">
                       <a:extLst>
                         <a:ext uri="{28A0092B-C50C-407E-A947-70E740481C1C}">
                           <a14:useLocalDpi xmlns:a14="http://schemas.microsoft.com/office/drawing/2010/main" val="0"/>
@@ -1068,7 +1068,7 @@
                     <pic:cNvPicPr/>
                   </pic:nvPicPr>
                   <pic:blipFill>
-                    <a:blip r:embed="rId19">
+                    <a:blip r:embed="rId21">
                       <a:extLst>
                         <a:ext uri="{28A0092B-C50C-407E-A947-70E740481C1C}">
                           <a14:useLocalDpi xmlns:a14="http://schemas.microsoft.com/office/drawing/2010/main" val="0"/>
@@ -1163,7 +1163,7 @@
                     <pic:cNvPicPr/>
                   </pic:nvPicPr>
                   <pic:blipFill>
-                    <a:blip r:embed="rId20">
+                    <a:blip r:embed="rId22">
                       <a:extLst>
                         <a:ext uri="{28A0092B-C50C-407E-A947-70E740481C1C}">
                           <a14:useLocalDpi xmlns:a14="http://schemas.microsoft.com/office/drawing/2010/main" val="0"/>
@@ -1216,7 +1216,7 @@
                     <pic:cNvPicPr/>
                   </pic:nvPicPr>
                   <pic:blipFill>
-                    <a:blip r:embed="rId21">
+                    <a:blip r:embed="rId23">
                       <a:extLst>
                         <a:ext uri="{28A0092B-C50C-407E-A947-70E740481C1C}">
                           <a14:useLocalDpi xmlns:a14="http://schemas.microsoft.com/office/drawing/2010/main" val="0"/>
@@ -1368,7 +1368,7 @@
                     <pic:cNvPicPr/>
                   </pic:nvPicPr>
                   <pic:blipFill>
-                    <a:blip r:embed="rId22">
+                    <a:blip r:embed="rId24">
                       <a:extLst>
                         <a:ext uri="{28A0092B-C50C-407E-A947-70E740481C1C}">
                           <a14:useLocalDpi xmlns:a14="http://schemas.microsoft.com/office/drawing/2010/main" val="0"/>
@@ -1433,7 +1433,7 @@
                     <pic:cNvPicPr/>
                   </pic:nvPicPr>
                   <pic:blipFill>
-                    <a:blip r:embed="rId23">
+                    <a:blip r:embed="rId25">
                       <a:extLst>
                         <a:ext uri="{28A0092B-C50C-407E-A947-70E740481C1C}">
                           <a14:useLocalDpi xmlns:a14="http://schemas.microsoft.com/office/drawing/2010/main" val="0"/>
@@ -1500,18 +1500,12 @@
       <w:pPr>
         <w:pStyle w:val="a3"/>
         <w:ind w:left="780" w:firstLineChars="0" w:firstLine="0"/>
-        <w:rPr>
-          <w:rFonts w:hint="eastAsia"/>
-        </w:rPr>
-      </w:pPr>
-    </w:p>
-    <w:p>
-      <w:pPr>
-        <w:pStyle w:val="a3"/>
-        <w:ind w:left="780" w:firstLineChars="0" w:firstLine="0"/>
-        <w:rPr>
-          <w:rFonts w:hint="eastAsia"/>
-        </w:rPr>
+      </w:pPr>
+    </w:p>
+    <w:p>
+      <w:pPr>
+        <w:pStyle w:val="a3"/>
+        <w:ind w:left="780" w:firstLineChars="0" w:firstLine="0"/>
       </w:pPr>
       <w:r>
         <w:rPr>
@@ -1547,7 +1541,7 @@
                     <pic:cNvPicPr/>
                   </pic:nvPicPr>
                   <pic:blipFill>
-                    <a:blip r:embed="rId24">
+                    <a:blip r:embed="rId26">
                       <a:extLst>
                         <a:ext uri="{28A0092B-C50C-407E-A947-70E740481C1C}">
                           <a14:useLocalDpi xmlns:a14="http://schemas.microsoft.com/office/drawing/2010/main" val="0"/>
@@ -1590,9 +1584,6 @@
       <w:pPr>
         <w:pStyle w:val="a3"/>
         <w:ind w:left="780" w:firstLineChars="0" w:firstLine="0"/>
-        <w:rPr>
-          <w:rFonts w:hint="eastAsia"/>
-        </w:rPr>
       </w:pPr>
       <w:r>
         <w:rPr>
@@ -1615,7 +1606,7 @@
                     <pic:cNvPicPr/>
                   </pic:nvPicPr>
                   <pic:blipFill>
-                    <a:blip r:embed="rId25">
+                    <a:blip r:embed="rId27">
                       <a:extLst>
                         <a:ext uri="{28A0092B-C50C-407E-A947-70E740481C1C}">
                           <a14:useLocalDpi xmlns:a14="http://schemas.microsoft.com/office/drawing/2010/main" val="0"/>
@@ -1641,6 +1632,508 @@
           </wp:inline>
         </w:drawing>
       </w:r>
+    </w:p>
+    <w:p/>
+    <w:p>
+      <w:pPr>
+        <w:pStyle w:val="a3"/>
+        <w:numPr>
+          <w:ilvl w:val="0"/>
+          <w:numId w:val="1"/>
+        </w:numPr>
+        <w:ind w:firstLineChars="0"/>
+      </w:pPr>
+      <w:r>
+        <w:rPr>
+          <w:rFonts w:hint="eastAsia"/>
+        </w:rPr>
+        <w:t>六边形的Bezier曲线</w:t>
+      </w:r>
+    </w:p>
+    <w:p>
+      <w:pPr>
+        <w:pStyle w:val="a3"/>
+        <w:numPr>
+          <w:ilvl w:val="0"/>
+          <w:numId w:val="5"/>
+        </w:numPr>
+        <w:ind w:firstLineChars="0"/>
+      </w:pPr>
+      <w:r>
+        <w:rPr>
+          <w:rFonts w:hint="eastAsia"/>
+        </w:rPr>
+        <w:t>编程语言：python</w:t>
+      </w:r>
+    </w:p>
+    <w:p>
+      <w:pPr>
+        <w:pStyle w:val="a3"/>
+        <w:numPr>
+          <w:ilvl w:val="0"/>
+          <w:numId w:val="5"/>
+        </w:numPr>
+        <w:ind w:firstLineChars="0"/>
+      </w:pPr>
+      <w:r>
+        <w:rPr>
+          <w:rFonts w:hint="eastAsia"/>
+        </w:rPr>
+        <w:t>输入：按顺序输入六边形的各个顶点</w:t>
+      </w:r>
+    </w:p>
+    <w:p>
+      <w:pPr>
+        <w:pStyle w:val="a3"/>
+        <w:numPr>
+          <w:ilvl w:val="0"/>
+          <w:numId w:val="5"/>
+        </w:numPr>
+        <w:ind w:firstLineChars="0"/>
+      </w:pPr>
+      <w:r>
+        <w:rPr>
+          <w:rFonts w:hint="eastAsia"/>
+        </w:rPr>
+        <w:t>输出：原六边形（黑色）和生成的Bezier曲线（红色）</w:t>
+      </w:r>
+    </w:p>
+    <w:p>
+      <w:pPr>
+        <w:pStyle w:val="a3"/>
+        <w:numPr>
+          <w:ilvl w:val="0"/>
+          <w:numId w:val="5"/>
+        </w:numPr>
+        <w:ind w:firstLineChars="0"/>
+      </w:pPr>
+      <w:r>
+        <w:rPr>
+          <w:rFonts w:hint="eastAsia"/>
+        </w:rPr>
+        <w:t>代码：</w:t>
+      </w:r>
+    </w:p>
+    <w:p>
+      <w:pPr>
+        <w:pStyle w:val="a3"/>
+        <w:ind w:left="780" w:firstLineChars="0" w:firstLine="0"/>
+      </w:pPr>
+      <w:r>
+        <w:rPr>
+          <w:rFonts w:hint="eastAsia"/>
+        </w:rPr>
+        <w:t>(</w:t>
+      </w:r>
+      <w:r>
+        <w:t>1)</w:t>
+      </w:r>
+      <w:r>
+        <w:rPr>
+          <w:rFonts w:hint="eastAsia"/>
+        </w:rPr>
+        <w:t>、</w:t>
+      </w:r>
+      <w:r>
+        <w:rPr>
+          <w:rFonts w:hint="eastAsia"/>
+        </w:rPr>
+        <w:t>输入点的坐标</w:t>
+      </w:r>
+    </w:p>
+    <w:p>
+      <w:pPr>
+        <w:pStyle w:val="a3"/>
+        <w:ind w:left="780" w:firstLineChars="0" w:firstLine="0"/>
+      </w:pPr>
+      <w:r>
+        <w:rPr>
+          <w:rFonts w:hint="eastAsia"/>
+          <w:noProof/>
+        </w:rPr>
+        <w:drawing>
+          <wp:inline distT="0" distB="0" distL="0" distR="0" wp14:anchorId="6957936F" wp14:editId="4B2AF0A6">
+            <wp:extent cx="4296375" cy="1486107"/>
+            <wp:effectExtent l="0" t="0" r="9525" b="0"/>
+            <wp:docPr id="22" name="图片 22"/>
+            <wp:cNvGraphicFramePr>
+              <a:graphicFrameLocks xmlns:a="http://schemas.openxmlformats.org/drawingml/2006/main" noChangeAspect="1"/>
+            </wp:cNvGraphicFramePr>
+            <a:graphic xmlns:a="http://schemas.openxmlformats.org/drawingml/2006/main">
+              <a:graphicData uri="http://schemas.openxmlformats.org/drawingml/2006/picture">
+                <pic:pic xmlns:pic="http://schemas.openxmlformats.org/drawingml/2006/picture">
+                  <pic:nvPicPr>
+                    <pic:cNvPr id="22" name="4CCBA64.tmp"/>
+                    <pic:cNvPicPr/>
+                  </pic:nvPicPr>
+                  <pic:blipFill>
+                    <a:blip r:embed="rId28">
+                      <a:extLst>
+                        <a:ext uri="{28A0092B-C50C-407E-A947-70E740481C1C}">
+                          <a14:useLocalDpi xmlns:a14="http://schemas.microsoft.com/office/drawing/2010/main" val="0"/>
+                        </a:ext>
+                      </a:extLst>
+                    </a:blip>
+                    <a:stretch>
+                      <a:fillRect/>
+                    </a:stretch>
+                  </pic:blipFill>
+                  <pic:spPr>
+                    <a:xfrm>
+                      <a:off x="0" y="0"/>
+                      <a:ext cx="4296375" cy="1486107"/>
+                    </a:xfrm>
+                    <a:prstGeom prst="rect">
+                      <a:avLst/>
+                    </a:prstGeom>
+                  </pic:spPr>
+                </pic:pic>
+              </a:graphicData>
+            </a:graphic>
+          </wp:inline>
+        </w:drawing>
+      </w:r>
+    </w:p>
+    <w:p>
+      <w:pPr>
+        <w:pStyle w:val="a3"/>
+        <w:ind w:left="780" w:firstLineChars="0" w:firstLine="0"/>
+      </w:pPr>
+      <w:r>
+        <w:t>(2)</w:t>
+      </w:r>
+      <w:r>
+        <w:rPr>
+          <w:rFonts w:hint="eastAsia"/>
+        </w:rPr>
+        <w:t>、根据参数t求</w:t>
+      </w:r>
+      <w:r>
+        <w:t>Bezier</w:t>
+      </w:r>
+      <w:r>
+        <w:rPr>
+          <w:rFonts w:hint="eastAsia"/>
+        </w:rPr>
+        <w:t>曲线上参数为t的点</w:t>
+      </w:r>
+    </w:p>
+    <w:p>
+      <w:pPr>
+        <w:pStyle w:val="a3"/>
+        <w:ind w:left="780" w:firstLineChars="0" w:firstLine="0"/>
+      </w:pPr>
+      <w:r>
+        <w:rPr>
+          <w:rFonts w:hint="eastAsia"/>
+          <w:noProof/>
+        </w:rPr>
+        <w:lastRenderedPageBreak/>
+        <w:drawing>
+          <wp:inline distT="0" distB="0" distL="0" distR="0" wp14:anchorId="030E24B9" wp14:editId="1CB7260D">
+            <wp:extent cx="4286250" cy="3027221"/>
+            <wp:effectExtent l="0" t="0" r="0" b="1905"/>
+            <wp:docPr id="23" name="图片 23"/>
+            <wp:cNvGraphicFramePr>
+              <a:graphicFrameLocks xmlns:a="http://schemas.openxmlformats.org/drawingml/2006/main" noChangeAspect="1"/>
+            </wp:cNvGraphicFramePr>
+            <a:graphic xmlns:a="http://schemas.openxmlformats.org/drawingml/2006/main">
+              <a:graphicData uri="http://schemas.openxmlformats.org/drawingml/2006/picture">
+                <pic:pic xmlns:pic="http://schemas.openxmlformats.org/drawingml/2006/picture">
+                  <pic:nvPicPr>
+                    <pic:cNvPr id="23" name="4CC4683.tmp"/>
+                    <pic:cNvPicPr/>
+                  </pic:nvPicPr>
+                  <pic:blipFill>
+                    <a:blip r:embed="rId29">
+                      <a:extLst>
+                        <a:ext uri="{28A0092B-C50C-407E-A947-70E740481C1C}">
+                          <a14:useLocalDpi xmlns:a14="http://schemas.microsoft.com/office/drawing/2010/main" val="0"/>
+                        </a:ext>
+                      </a:extLst>
+                    </a:blip>
+                    <a:stretch>
+                      <a:fillRect/>
+                    </a:stretch>
+                  </pic:blipFill>
+                  <pic:spPr>
+                    <a:xfrm>
+                      <a:off x="0" y="0"/>
+                      <a:ext cx="4411164" cy="3115443"/>
+                    </a:xfrm>
+                    <a:prstGeom prst="rect">
+                      <a:avLst/>
+                    </a:prstGeom>
+                  </pic:spPr>
+                </pic:pic>
+              </a:graphicData>
+            </a:graphic>
+          </wp:inline>
+        </w:drawing>
+      </w:r>
+    </w:p>
+    <w:p>
+      <w:pPr>
+        <w:pStyle w:val="a3"/>
+        <w:ind w:left="780" w:firstLineChars="0" w:firstLine="0"/>
+      </w:pPr>
+      <w:r>
+        <w:rPr>
+          <w:rFonts w:hint="eastAsia"/>
+        </w:rPr>
+        <w:t>(</w:t>
+      </w:r>
+      <w:r>
+        <w:t>3)</w:t>
+      </w:r>
+      <w:r>
+        <w:rPr>
+          <w:rFonts w:hint="eastAsia"/>
+        </w:rPr>
+        <w:t>、新建画板并绘制六边形</w:t>
+      </w:r>
+    </w:p>
+    <w:p>
+      <w:pPr>
+        <w:pStyle w:val="a3"/>
+        <w:ind w:left="780" w:firstLineChars="0" w:firstLine="0"/>
+      </w:pPr>
+      <w:r>
+        <w:rPr>
+          <w:rFonts w:hint="eastAsia"/>
+          <w:noProof/>
+        </w:rPr>
+        <w:drawing>
+          <wp:inline distT="0" distB="0" distL="0" distR="0" wp14:anchorId="48198322" wp14:editId="73D14B82">
+            <wp:extent cx="5274310" cy="946785"/>
+            <wp:effectExtent l="0" t="0" r="2540" b="5715"/>
+            <wp:docPr id="24" name="图片 24"/>
+            <wp:cNvGraphicFramePr>
+              <a:graphicFrameLocks xmlns:a="http://schemas.openxmlformats.org/drawingml/2006/main" noChangeAspect="1"/>
+            </wp:cNvGraphicFramePr>
+            <a:graphic xmlns:a="http://schemas.openxmlformats.org/drawingml/2006/main">
+              <a:graphicData uri="http://schemas.openxmlformats.org/drawingml/2006/picture">
+                <pic:pic xmlns:pic="http://schemas.openxmlformats.org/drawingml/2006/picture">
+                  <pic:nvPicPr>
+                    <pic:cNvPr id="24" name="4CCF7BF.tmp"/>
+                    <pic:cNvPicPr/>
+                  </pic:nvPicPr>
+                  <pic:blipFill>
+                    <a:blip r:embed="rId30">
+                      <a:extLst>
+                        <a:ext uri="{28A0092B-C50C-407E-A947-70E740481C1C}">
+                          <a14:useLocalDpi xmlns:a14="http://schemas.microsoft.com/office/drawing/2010/main" val="0"/>
+                        </a:ext>
+                      </a:extLst>
+                    </a:blip>
+                    <a:stretch>
+                      <a:fillRect/>
+                    </a:stretch>
+                  </pic:blipFill>
+                  <pic:spPr>
+                    <a:xfrm>
+                      <a:off x="0" y="0"/>
+                      <a:ext cx="5274310" cy="946785"/>
+                    </a:xfrm>
+                    <a:prstGeom prst="rect">
+                      <a:avLst/>
+                    </a:prstGeom>
+                  </pic:spPr>
+                </pic:pic>
+              </a:graphicData>
+            </a:graphic>
+          </wp:inline>
+        </w:drawing>
+      </w:r>
+    </w:p>
+    <w:p>
+      <w:pPr>
+        <w:pStyle w:val="a3"/>
+        <w:ind w:left="780" w:firstLineChars="0" w:firstLine="0"/>
+      </w:pPr>
+      <w:r>
+        <w:rPr>
+          <w:rFonts w:hint="eastAsia"/>
+        </w:rPr>
+        <w:t>(</w:t>
+      </w:r>
+      <w:r>
+        <w:t>4)</w:t>
+      </w:r>
+      <w:r>
+        <w:rPr>
+          <w:rFonts w:hint="eastAsia"/>
+        </w:rPr>
+        <w:t>、取n</w:t>
+      </w:r>
+      <w:proofErr w:type="gramStart"/>
+      <w:r>
+        <w:rPr>
+          <w:rFonts w:hint="eastAsia"/>
+        </w:rPr>
+        <w:t>个</w:t>
+      </w:r>
+      <w:proofErr w:type="gramEnd"/>
+      <w:r>
+        <w:rPr>
+          <w:rFonts w:hint="eastAsia"/>
+        </w:rPr>
+        <w:t>0到1之间的参数t，根据这些参数找到B</w:t>
+      </w:r>
+      <w:r>
+        <w:t>ezier</w:t>
+      </w:r>
+      <w:r>
+        <w:rPr>
+          <w:rFonts w:hint="eastAsia"/>
+        </w:rPr>
+        <w:t>曲线的点，多个点最后集成变为B</w:t>
+      </w:r>
+      <w:r>
+        <w:t>ezier</w:t>
+      </w:r>
+      <w:r>
+        <w:rPr>
+          <w:rFonts w:hint="eastAsia"/>
+        </w:rPr>
+        <w:t>曲线</w:t>
+      </w:r>
+    </w:p>
+    <w:p>
+      <w:pPr>
+        <w:pStyle w:val="a3"/>
+        <w:ind w:left="780" w:firstLineChars="0" w:firstLine="0"/>
+      </w:pPr>
+      <w:r>
+        <w:rPr>
+          <w:rFonts w:hint="eastAsia"/>
+          <w:noProof/>
+        </w:rPr>
+        <w:drawing>
+          <wp:inline distT="0" distB="0" distL="0" distR="0" wp14:anchorId="1EE365CE" wp14:editId="6E2A2BF1">
+            <wp:extent cx="2648320" cy="914528"/>
+            <wp:effectExtent l="0" t="0" r="0" b="0"/>
+            <wp:docPr id="25" name="图片 25"/>
+            <wp:cNvGraphicFramePr>
+              <a:graphicFrameLocks xmlns:a="http://schemas.openxmlformats.org/drawingml/2006/main" noChangeAspect="1"/>
+            </wp:cNvGraphicFramePr>
+            <a:graphic xmlns:a="http://schemas.openxmlformats.org/drawingml/2006/main">
+              <a:graphicData uri="http://schemas.openxmlformats.org/drawingml/2006/picture">
+                <pic:pic xmlns:pic="http://schemas.openxmlformats.org/drawingml/2006/picture">
+                  <pic:nvPicPr>
+                    <pic:cNvPr id="25" name="4CC7E31.tmp"/>
+                    <pic:cNvPicPr/>
+                  </pic:nvPicPr>
+                  <pic:blipFill>
+                    <a:blip r:embed="rId31">
+                      <a:extLst>
+                        <a:ext uri="{28A0092B-C50C-407E-A947-70E740481C1C}">
+                          <a14:useLocalDpi xmlns:a14="http://schemas.microsoft.com/office/drawing/2010/main" val="0"/>
+                        </a:ext>
+                      </a:extLst>
+                    </a:blip>
+                    <a:stretch>
+                      <a:fillRect/>
+                    </a:stretch>
+                  </pic:blipFill>
+                  <pic:spPr>
+                    <a:xfrm>
+                      <a:off x="0" y="0"/>
+                      <a:ext cx="2648320" cy="914528"/>
+                    </a:xfrm>
+                    <a:prstGeom prst="rect">
+                      <a:avLst/>
+                    </a:prstGeom>
+                  </pic:spPr>
+                </pic:pic>
+              </a:graphicData>
+            </a:graphic>
+          </wp:inline>
+        </w:drawing>
+      </w:r>
+    </w:p>
+    <w:p>
+      <w:pPr>
+        <w:pStyle w:val="a3"/>
+        <w:numPr>
+          <w:ilvl w:val="0"/>
+          <w:numId w:val="5"/>
+        </w:numPr>
+        <w:ind w:firstLineChars="0"/>
+      </w:pPr>
+      <w:r>
+        <w:rPr>
+          <w:rFonts w:hint="eastAsia"/>
+        </w:rPr>
+        <w:t>输出结果</w:t>
+      </w:r>
+    </w:p>
+    <w:p>
+      <w:pPr>
+        <w:pStyle w:val="a3"/>
+        <w:ind w:left="780" w:firstLineChars="0" w:firstLine="0"/>
+      </w:pPr>
+      <w:r>
+        <w:rPr>
+          <w:rFonts w:hint="eastAsia"/>
+        </w:rPr>
+        <w:t>结果如下图所示：</w:t>
+      </w:r>
+    </w:p>
+    <w:p>
+      <w:pPr>
+        <w:ind w:firstLine="420"/>
+        <w:rPr>
+          <w:rFonts w:hint="eastAsia"/>
+        </w:rPr>
+      </w:pPr>
+      <w:r>
+        <w:rPr>
+          <w:rFonts w:hint="eastAsia"/>
+          <w:noProof/>
+        </w:rPr>
+        <w:drawing>
+          <wp:inline distT="0" distB="0" distL="0" distR="0" wp14:anchorId="33F22622" wp14:editId="0397993A">
+            <wp:extent cx="3274793" cy="2581275"/>
+            <wp:effectExtent l="0" t="0" r="1905" b="0"/>
+            <wp:docPr id="26" name="图片 26"/>
+            <wp:cNvGraphicFramePr>
+              <a:graphicFrameLocks xmlns:a="http://schemas.openxmlformats.org/drawingml/2006/main" noChangeAspect="1"/>
+            </wp:cNvGraphicFramePr>
+            <a:graphic xmlns:a="http://schemas.openxmlformats.org/drawingml/2006/main">
+              <a:graphicData uri="http://schemas.openxmlformats.org/drawingml/2006/picture">
+                <pic:pic xmlns:pic="http://schemas.openxmlformats.org/drawingml/2006/picture">
+                  <pic:nvPicPr>
+                    <pic:cNvPr id="26" name="4CCF13F.tmp"/>
+                    <pic:cNvPicPr/>
+                  </pic:nvPicPr>
+                  <pic:blipFill>
+                    <a:blip r:embed="rId32">
+                      <a:extLst>
+                        <a:ext uri="{28A0092B-C50C-407E-A947-70E740481C1C}">
+                          <a14:useLocalDpi xmlns:a14="http://schemas.microsoft.com/office/drawing/2010/main" val="0"/>
+                        </a:ext>
+                      </a:extLst>
+                    </a:blip>
+                    <a:stretch>
+                      <a:fillRect/>
+                    </a:stretch>
+                  </pic:blipFill>
+                  <pic:spPr>
+                    <a:xfrm>
+                      <a:off x="0" y="0"/>
+                      <a:ext cx="3287054" cy="2590940"/>
+                    </a:xfrm>
+                    <a:prstGeom prst="rect">
+                      <a:avLst/>
+                    </a:prstGeom>
+                  </pic:spPr>
+                </pic:pic>
+              </a:graphicData>
+            </a:graphic>
+          </wp:inline>
+        </w:drawing>
+      </w:r>
       <w:bookmarkStart w:id="0" w:name="_GoBack"/>
       <w:bookmarkEnd w:id="0"/>
     </w:p>
@@ -1654,6 +2147,44 @@
 </w:document>
 </file>
 
+<file path=word/endnotes.xml><?xml version="1.0" encoding="utf-8"?>
+<w:endnotes xmlns:wpc="http://schemas.microsoft.com/office/word/2010/wordprocessingCanvas" xmlns:cx="http://schemas.microsoft.com/office/drawing/2014/chartex" xmlns:cx1="http://schemas.microsoft.com/office/drawing/2015/9/8/chartex" xmlns:cx2="http://schemas.microsoft.com/office/drawing/2015/10/21/chartex" xmlns:cx3="http://schemas.microsoft.com/office/drawing/2016/5/9/chartex" xmlns:cx4="http://schemas.microsoft.com/office/drawing/2016/5/10/chartex" xmlns:cx5="http://schemas.microsoft.com/office/drawing/2016/5/11/chartex" xmlns:cx6="http://schemas.microsoft.com/office/drawing/2016/5/12/chartex" xmlns:cx7="http://schemas.microsoft.com/office/drawing/2016/5/13/chartex" xmlns:cx8="http://schemas.microsoft.com/office/drawing/2016/5/14/chartex" xmlns:mc="http://schemas.openxmlformats.org/markup-compatibility/2006" xmlns:aink="http://schemas.microsoft.com/office/drawing/2016/ink" xmlns:am3d="http://schemas.microsoft.com/office/drawing/2017/model3d" xmlns:o="urn:schemas-microsoft-com:office:office" xmlns:r="http://schemas.openxmlformats.org/officeDocument/2006/relationships" xmlns:m="http://schemas.openxmlformats.org/officeDocument/2006/math" xmlns:v="urn:schemas-microsoft-com:vml" xmlns:wp14="http://schemas.microsoft.com/office/word/2010/wordprocessingDrawing" xmlns:wp="http://schemas.openxmlformats.org/drawingml/2006/wordprocessingDrawing" xmlns:w10="urn:schemas-microsoft-com:office:word" xmlns:w="http://schemas.openxmlformats.org/wordprocessingml/2006/main" xmlns:w14="http://schemas.microsoft.com/office/word/2010/wordml" xmlns:w15="http://schemas.microsoft.com/office/word/2012/wordml" xmlns:w16cid="http://schemas.microsoft.com/office/word/2016/wordml/cid" xmlns:w16se="http://schemas.microsoft.com/office/word/2015/wordml/symex" xmlns:wpg="http://schemas.microsoft.com/office/word/2010/wordprocessingGroup" xmlns:wpi="http://schemas.microsoft.com/office/word/2010/wordprocessingInk" xmlns:wne="http://schemas.microsoft.com/office/word/2006/wordml" xmlns:wps="http://schemas.microsoft.com/office/word/2010/wordprocessingShape" mc:Ignorable="w14 w15 w16se w16cid wp14">
+  <w:endnote w:type="separator" w:id="-1">
+    <w:p>
+      <w:r>
+        <w:separator/>
+      </w:r>
+    </w:p>
+  </w:endnote>
+  <w:endnote w:type="continuationSeparator" w:id="0">
+    <w:p>
+      <w:r>
+        <w:continuationSeparator/>
+      </w:r>
+    </w:p>
+  </w:endnote>
+</w:endnotes>
+</file>
+
+<file path=word/footnotes.xml><?xml version="1.0" encoding="utf-8"?>
+<w:footnotes xmlns:wpc="http://schemas.microsoft.com/office/word/2010/wordprocessingCanvas" xmlns:cx="http://schemas.microsoft.com/office/drawing/2014/chartex" xmlns:cx1="http://schemas.microsoft.com/office/drawing/2015/9/8/chartex" xmlns:cx2="http://schemas.microsoft.com/office/drawing/2015/10/21/chartex" xmlns:cx3="http://schemas.microsoft.com/office/drawing/2016/5/9/chartex" xmlns:cx4="http://schemas.microsoft.com/office/drawing/2016/5/10/chartex" xmlns:cx5="http://schemas.microsoft.com/office/drawing/2016/5/11/chartex" xmlns:cx6="http://schemas.microsoft.com/office/drawing/2016/5/12/chartex" xmlns:cx7="http://schemas.microsoft.com/office/drawing/2016/5/13/chartex" xmlns:cx8="http://schemas.microsoft.com/office/drawing/2016/5/14/chartex" xmlns:mc="http://schemas.openxmlformats.org/markup-compatibility/2006" xmlns:aink="http://schemas.microsoft.com/office/drawing/2016/ink" xmlns:am3d="http://schemas.microsoft.com/office/drawing/2017/model3d" xmlns:o="urn:schemas-microsoft-com:office:office" xmlns:r="http://schemas.openxmlformats.org/officeDocument/2006/relationships" xmlns:m="http://schemas.openxmlformats.org/officeDocument/2006/math" xmlns:v="urn:schemas-microsoft-com:vml" xmlns:wp14="http://schemas.microsoft.com/office/word/2010/wordprocessingDrawing" xmlns:wp="http://schemas.openxmlformats.org/drawingml/2006/wordprocessingDrawing" xmlns:w10="urn:schemas-microsoft-com:office:word" xmlns:w="http://schemas.openxmlformats.org/wordprocessingml/2006/main" xmlns:w14="http://schemas.microsoft.com/office/word/2010/wordml" xmlns:w15="http://schemas.microsoft.com/office/word/2012/wordml" xmlns:w16cid="http://schemas.microsoft.com/office/word/2016/wordml/cid" xmlns:w16se="http://schemas.microsoft.com/office/word/2015/wordml/symex" xmlns:wpg="http://schemas.microsoft.com/office/word/2010/wordprocessingGroup" xmlns:wpi="http://schemas.microsoft.com/office/word/2010/wordprocessingInk" xmlns:wne="http://schemas.microsoft.com/office/word/2006/wordml" xmlns:wps="http://schemas.microsoft.com/office/word/2010/wordprocessingShape" mc:Ignorable="w14 w15 w16se w16cid wp14">
+  <w:footnote w:type="separator" w:id="-1">
+    <w:p>
+      <w:r>
+        <w:separator/>
+      </w:r>
+    </w:p>
+  </w:footnote>
+  <w:footnote w:type="continuationSeparator" w:id="0">
+    <w:p>
+      <w:r>
+        <w:continuationSeparator/>
+      </w:r>
+    </w:p>
+  </w:footnote>
+</w:footnotes>
+</file>
+
 <file path=word/numbering.xml><?xml version="1.0" encoding="utf-8"?>
 <w:numbering xmlns:wpc="http://schemas.microsoft.com/office/word/2010/wordprocessingCanvas" xmlns:cx="http://schemas.microsoft.com/office/drawing/2014/chartex" xmlns:cx1="http://schemas.microsoft.com/office/drawing/2015/9/8/chartex" xmlns:cx2="http://schemas.microsoft.com/office/drawing/2015/10/21/chartex" xmlns:cx3="http://schemas.microsoft.com/office/drawing/2016/5/9/chartex" xmlns:cx4="http://schemas.microsoft.com/office/drawing/2016/5/10/chartex" xmlns:cx5="http://schemas.microsoft.com/office/drawing/2016/5/11/chartex" xmlns:cx6="http://schemas.microsoft.com/office/drawing/2016/5/12/chartex" xmlns:cx7="http://schemas.microsoft.com/office/drawing/2016/5/13/chartex" xmlns:cx8="http://schemas.microsoft.com/office/drawing/2016/5/14/chartex" xmlns:mc="http://schemas.openxmlformats.org/markup-compatibility/2006" xmlns:aink="http://schemas.microsoft.com/office/drawing/2016/ink" xmlns:am3d="http://schemas.microsoft.com/office/drawing/2017/model3d" xmlns:o="urn:schemas-microsoft-com:office:office" xmlns:r="http://schemas.openxmlformats.org/officeDocument/2006/relationships" xmlns:m="http://schemas.openxmlformats.org/officeDocument/2006/math" xmlns:v="urn:schemas-microsoft-com:vml" xmlns:wp14="http://schemas.microsoft.com/office/word/2010/wordprocessingDrawing" xmlns:wp="http://schemas.openxmlformats.org/drawingml/2006/wordprocessingDrawing" xmlns:w10="urn:schemas-microsoft-com:office:word" xmlns:w="http://schemas.openxmlformats.org/wordprocessingml/2006/main" xmlns:w14="http://schemas.microsoft.com/office/word/2010/wordml" xmlns:w15="http://schemas.microsoft.com/office/word/2012/wordml" xmlns:w16cid="http://schemas.microsoft.com/office/word/2016/wordml/cid" xmlns:w16se="http://schemas.microsoft.com/office/word/2015/wordml/symex" xmlns:wpg="http://schemas.microsoft.com/office/word/2010/wordprocessingGroup" xmlns:wpi="http://schemas.microsoft.com/office/word/2010/wordprocessingInk" xmlns:wne="http://schemas.microsoft.com/office/word/2006/wordml" xmlns:wps="http://schemas.microsoft.com/office/word/2010/wordprocessingShape" mc:Ignorable="w14 w15 w16se w16cid wp14">
   <w:abstractNum w:abstractNumId="0" w15:restartNumberingAfterBreak="0">
@@ -1746,6 +2277,95 @@
     </w:lvl>
   </w:abstractNum>
   <w:abstractNum w:abstractNumId="1" w15:restartNumberingAfterBreak="0">
+    <w:nsid w:val="13374A1C"/>
+    <w:multiLevelType w:val="hybridMultilevel"/>
+    <w:tmpl w:val="087CF226"/>
+    <w:lvl w:ilvl="0" w:tplc="8EAAB332">
+      <w:start w:val="1"/>
+      <w:numFmt w:val="decimal"/>
+      <w:lvlText w:val="%1、"/>
+      <w:lvlJc w:val="left"/>
+      <w:pPr>
+        <w:ind w:left="780" w:hanging="360"/>
+      </w:pPr>
+      <w:rPr>
+        <w:rFonts w:hint="default"/>
+      </w:rPr>
+    </w:lvl>
+    <w:lvl w:ilvl="1" w:tplc="04090019" w:tentative="1">
+      <w:start w:val="1"/>
+      <w:numFmt w:val="lowerLetter"/>
+      <w:lvlText w:val="%2)"/>
+      <w:lvlJc w:val="left"/>
+      <w:pPr>
+        <w:ind w:left="1260" w:hanging="420"/>
+      </w:pPr>
+    </w:lvl>
+    <w:lvl w:ilvl="2" w:tplc="0409001B" w:tentative="1">
+      <w:start w:val="1"/>
+      <w:numFmt w:val="lowerRoman"/>
+      <w:lvlText w:val="%3."/>
+      <w:lvlJc w:val="right"/>
+      <w:pPr>
+        <w:ind w:left="1680" w:hanging="420"/>
+      </w:pPr>
+    </w:lvl>
+    <w:lvl w:ilvl="3" w:tplc="0409000F" w:tentative="1">
+      <w:start w:val="1"/>
+      <w:numFmt w:val="decimal"/>
+      <w:lvlText w:val="%4."/>
+      <w:lvlJc w:val="left"/>
+      <w:pPr>
+        <w:ind w:left="2100" w:hanging="420"/>
+      </w:pPr>
+    </w:lvl>
+    <w:lvl w:ilvl="4" w:tplc="04090019" w:tentative="1">
+      <w:start w:val="1"/>
+      <w:numFmt w:val="lowerLetter"/>
+      <w:lvlText w:val="%5)"/>
+      <w:lvlJc w:val="left"/>
+      <w:pPr>
+        <w:ind w:left="2520" w:hanging="420"/>
+      </w:pPr>
+    </w:lvl>
+    <w:lvl w:ilvl="5" w:tplc="0409001B" w:tentative="1">
+      <w:start w:val="1"/>
+      <w:numFmt w:val="lowerRoman"/>
+      <w:lvlText w:val="%6."/>
+      <w:lvlJc w:val="right"/>
+      <w:pPr>
+        <w:ind w:left="2940" w:hanging="420"/>
+      </w:pPr>
+    </w:lvl>
+    <w:lvl w:ilvl="6" w:tplc="0409000F" w:tentative="1">
+      <w:start w:val="1"/>
+      <w:numFmt w:val="decimal"/>
+      <w:lvlText w:val="%7."/>
+      <w:lvlJc w:val="left"/>
+      <w:pPr>
+        <w:ind w:left="3360" w:hanging="420"/>
+      </w:pPr>
+    </w:lvl>
+    <w:lvl w:ilvl="7" w:tplc="04090019" w:tentative="1">
+      <w:start w:val="1"/>
+      <w:numFmt w:val="lowerLetter"/>
+      <w:lvlText w:val="%8)"/>
+      <w:lvlJc w:val="left"/>
+      <w:pPr>
+        <w:ind w:left="3780" w:hanging="420"/>
+      </w:pPr>
+    </w:lvl>
+    <w:lvl w:ilvl="8" w:tplc="0409001B" w:tentative="1">
+      <w:start w:val="1"/>
+      <w:numFmt w:val="lowerRoman"/>
+      <w:lvlText w:val="%9."/>
+      <w:lvlJc w:val="right"/>
+      <w:pPr>
+        <w:ind w:left="4200" w:hanging="420"/>
+      </w:pPr>
+    </w:lvl>
+  </w:abstractNum>
+  <w:abstractNum w:abstractNumId="2" w15:restartNumberingAfterBreak="0">
     <w:nsid w:val="444B2DC5"/>
     <w:multiLevelType w:val="hybridMultilevel"/>
     <w:tmpl w:val="EAA2D53C"/>
@@ -1834,7 +2454,7 @@
       </w:pPr>
     </w:lvl>
   </w:abstractNum>
-  <w:abstractNum w:abstractNumId="2" w15:restartNumberingAfterBreak="0">
+  <w:abstractNum w:abstractNumId="3" w15:restartNumberingAfterBreak="0">
     <w:nsid w:val="66D550EB"/>
     <w:multiLevelType w:val="hybridMultilevel"/>
     <w:tmpl w:val="58AEA0D8"/>
@@ -1923,7 +2543,7 @@
       </w:pPr>
     </w:lvl>
   </w:abstractNum>
-  <w:abstractNum w:abstractNumId="3" w15:restartNumberingAfterBreak="0">
+  <w:abstractNum w:abstractNumId="4" w15:restartNumberingAfterBreak="0">
     <w:nsid w:val="6DF75E4E"/>
     <w:multiLevelType w:val="hybridMultilevel"/>
     <w:tmpl w:val="3A6C9AB2"/>
@@ -2013,15 +2633,18 @@
     </w:lvl>
   </w:abstractNum>
   <w:num w:numId="1">
-    <w:abstractNumId w:val="2"/>
+    <w:abstractNumId w:val="3"/>
   </w:num>
   <w:num w:numId="2">
     <w:abstractNumId w:val="0"/>
   </w:num>
   <w:num w:numId="3">
-    <w:abstractNumId w:val="3"/>
+    <w:abstractNumId w:val="4"/>
   </w:num>
   <w:num w:numId="4">
+    <w:abstractNumId w:val="2"/>
+  </w:num>
+  <w:num w:numId="5">
     <w:abstractNumId w:val="1"/>
   </w:num>
 </w:numbering>
@@ -2464,6 +3087,71 @@
       <w:ind w:firstLineChars="200" w:firstLine="420"/>
     </w:pPr>
   </w:style>
+  <w:style w:type="paragraph" w:styleId="a4">
+    <w:name w:val="header"/>
+    <w:basedOn w:val="a"/>
+    <w:link w:val="a5"/>
+    <w:uiPriority w:val="99"/>
+    <w:unhideWhenUsed/>
+    <w:rsid w:val="00F907FF"/>
+    <w:pPr>
+      <w:pBdr>
+        <w:bottom w:val="single" w:sz="6" w:space="1" w:color="auto"/>
+      </w:pBdr>
+      <w:tabs>
+        <w:tab w:val="center" w:pos="4153"/>
+        <w:tab w:val="right" w:pos="8306"/>
+      </w:tabs>
+      <w:snapToGrid w:val="0"/>
+      <w:jc w:val="center"/>
+    </w:pPr>
+    <w:rPr>
+      <w:sz w:val="18"/>
+      <w:szCs w:val="18"/>
+    </w:rPr>
+  </w:style>
+  <w:style w:type="character" w:customStyle="1" w:styleId="a5">
+    <w:name w:val="页眉 字符"/>
+    <w:basedOn w:val="a0"/>
+    <w:link w:val="a4"/>
+    <w:uiPriority w:val="99"/>
+    <w:rsid w:val="00F907FF"/>
+    <w:rPr>
+      <w:sz w:val="18"/>
+      <w:szCs w:val="18"/>
+    </w:rPr>
+  </w:style>
+  <w:style w:type="paragraph" w:styleId="a6">
+    <w:name w:val="footer"/>
+    <w:basedOn w:val="a"/>
+    <w:link w:val="a7"/>
+    <w:uiPriority w:val="99"/>
+    <w:unhideWhenUsed/>
+    <w:rsid w:val="00F907FF"/>
+    <w:pPr>
+      <w:tabs>
+        <w:tab w:val="center" w:pos="4153"/>
+        <w:tab w:val="right" w:pos="8306"/>
+      </w:tabs>
+      <w:snapToGrid w:val="0"/>
+      <w:jc w:val="left"/>
+    </w:pPr>
+    <w:rPr>
+      <w:sz w:val="18"/>
+      <w:szCs w:val="18"/>
+    </w:rPr>
+  </w:style>
+  <w:style w:type="character" w:customStyle="1" w:styleId="a7">
+    <w:name w:val="页脚 字符"/>
+    <w:basedOn w:val="a0"/>
+    <w:link w:val="a6"/>
+    <w:uiPriority w:val="99"/>
+    <w:rsid w:val="00F907FF"/>
+    <w:rPr>
+      <w:sz w:val="18"/>
+      <w:szCs w:val="18"/>
+    </w:rPr>
+  </w:style>
 </w:styles>
 </file>
 

</xml_diff>